<commit_message>
chore: update template and fix handling of gdrive enviroments
</commit_message>
<xml_diff>
--- a/pipelines/reports/farmacia_digital/livro_controlados/livro_controlados/template/template.docx
+++ b/pipelines/reports/farmacia_digital/livro_controlados/livro_controlados/template/template.docx
@@ -1678,567 +1678,6 @@
           <w:rtl w:val="0"/>
         </w:rPr>
         <w:t xml:space="preserve">{%- endfor %}</w:t>
-      </w:r>
-    </w:p>
-    <w:p>
-      <w:pPr>
-        <w:spacing w:line="360" w:lineRule="auto"/>
-        <w:ind w:left="-990" w:firstLine="0"/>
-        <w:rPr>
-          <w:rFonts w:ascii="Poppins" w:cs="Poppins" w:eastAsia="Poppins" w:hAnsi="Poppins"/>
-          <w:sz w:val="18"/>
-          <w:szCs w:val="18"/>
-          <w:highlight w:val="white"/>
-        </w:rPr>
-      </w:pPr>
-      <w:r>
-        <w:rPr>
-          <w:rtl w:val="0"/>
-        </w:rPr>
-      </w:r>
-    </w:p>
-    <w:p>
-      <w:pPr>
-        <w:spacing w:line="360" w:lineRule="auto"/>
-        <w:ind w:left="-990" w:firstLine="0"/>
-        <w:rPr>
-          <w:rFonts w:ascii="Poppins" w:cs="Poppins" w:eastAsia="Poppins" w:hAnsi="Poppins"/>
-          <w:sz w:val="18"/>
-          <w:szCs w:val="18"/>
-          <w:highlight w:val="white"/>
-        </w:rPr>
-      </w:pPr>
-      <w:r>
-        <w:rPr>
-          <w:rtl w:val="0"/>
-        </w:rPr>
-      </w:r>
-    </w:p>
-    <w:p>
-      <w:pPr>
-        <w:spacing w:line="360" w:lineRule="auto"/>
-        <w:ind w:left="-990" w:firstLine="0"/>
-        <w:rPr>
-          <w:rFonts w:ascii="Poppins" w:cs="Poppins" w:eastAsia="Poppins" w:hAnsi="Poppins"/>
-          <w:sz w:val="18"/>
-          <w:szCs w:val="18"/>
-          <w:highlight w:val="white"/>
-        </w:rPr>
-      </w:pPr>
-      <w:r>
-        <w:rPr>
-          <w:rtl w:val="0"/>
-        </w:rPr>
-      </w:r>
-    </w:p>
-    <w:p>
-      <w:pPr>
-        <w:spacing w:line="360" w:lineRule="auto"/>
-        <w:ind w:left="-990" w:firstLine="0"/>
-        <w:rPr>
-          <w:rFonts w:ascii="Poppins" w:cs="Poppins" w:eastAsia="Poppins" w:hAnsi="Poppins"/>
-          <w:sz w:val="18"/>
-          <w:szCs w:val="18"/>
-          <w:highlight w:val="white"/>
-        </w:rPr>
-      </w:pPr>
-      <w:r>
-        <w:rPr>
-          <w:rtl w:val="0"/>
-        </w:rPr>
-      </w:r>
-    </w:p>
-    <w:p>
-      <w:pPr>
-        <w:spacing w:line="360" w:lineRule="auto"/>
-        <w:ind w:left="-990" w:firstLine="0"/>
-        <w:rPr>
-          <w:rFonts w:ascii="Poppins" w:cs="Poppins" w:eastAsia="Poppins" w:hAnsi="Poppins"/>
-          <w:sz w:val="18"/>
-          <w:szCs w:val="18"/>
-          <w:highlight w:val="white"/>
-        </w:rPr>
-      </w:pPr>
-      <w:r>
-        <w:rPr>
-          <w:rtl w:val="0"/>
-        </w:rPr>
-      </w:r>
-    </w:p>
-    <w:p>
-      <w:pPr>
-        <w:spacing w:line="360" w:lineRule="auto"/>
-        <w:ind w:left="-990" w:firstLine="0"/>
-        <w:rPr>
-          <w:rFonts w:ascii="Poppins" w:cs="Poppins" w:eastAsia="Poppins" w:hAnsi="Poppins"/>
-          <w:sz w:val="18"/>
-          <w:szCs w:val="18"/>
-          <w:highlight w:val="white"/>
-        </w:rPr>
-      </w:pPr>
-      <w:r>
-        <w:rPr>
-          <w:rtl w:val="0"/>
-        </w:rPr>
-      </w:r>
-    </w:p>
-    <w:p>
-      <w:pPr>
-        <w:spacing w:line="360" w:lineRule="auto"/>
-        <w:ind w:left="-990" w:firstLine="0"/>
-        <w:rPr>
-          <w:rFonts w:ascii="Poppins" w:cs="Poppins" w:eastAsia="Poppins" w:hAnsi="Poppins"/>
-          <w:sz w:val="18"/>
-          <w:szCs w:val="18"/>
-          <w:highlight w:val="white"/>
-        </w:rPr>
-      </w:pPr>
-      <w:r>
-        <w:rPr>
-          <w:rtl w:val="0"/>
-        </w:rPr>
-      </w:r>
-    </w:p>
-    <w:p>
-      <w:pPr>
-        <w:spacing w:line="360" w:lineRule="auto"/>
-        <w:ind w:left="-990" w:firstLine="0"/>
-        <w:rPr>
-          <w:rFonts w:ascii="Poppins" w:cs="Poppins" w:eastAsia="Poppins" w:hAnsi="Poppins"/>
-          <w:sz w:val="18"/>
-          <w:szCs w:val="18"/>
-          <w:highlight w:val="white"/>
-        </w:rPr>
-      </w:pPr>
-      <w:r>
-        <w:rPr>
-          <w:rtl w:val="0"/>
-        </w:rPr>
-      </w:r>
-    </w:p>
-    <w:p>
-      <w:pPr>
-        <w:spacing w:line="360" w:lineRule="auto"/>
-        <w:ind w:left="-990" w:firstLine="0"/>
-        <w:rPr>
-          <w:rFonts w:ascii="Poppins" w:cs="Poppins" w:eastAsia="Poppins" w:hAnsi="Poppins"/>
-          <w:sz w:val="18"/>
-          <w:szCs w:val="18"/>
-          <w:highlight w:val="white"/>
-        </w:rPr>
-      </w:pPr>
-      <w:r>
-        <w:rPr>
-          <w:rtl w:val="0"/>
-        </w:rPr>
-      </w:r>
-    </w:p>
-    <w:p>
-      <w:pPr>
-        <w:spacing w:line="360" w:lineRule="auto"/>
-        <w:ind w:left="-990" w:firstLine="0"/>
-        <w:rPr>
-          <w:rFonts w:ascii="Poppins" w:cs="Poppins" w:eastAsia="Poppins" w:hAnsi="Poppins"/>
-          <w:sz w:val="18"/>
-          <w:szCs w:val="18"/>
-          <w:highlight w:val="white"/>
-        </w:rPr>
-      </w:pPr>
-      <w:r>
-        <w:rPr>
-          <w:rtl w:val="0"/>
-        </w:rPr>
-      </w:r>
-    </w:p>
-    <w:p>
-      <w:pPr>
-        <w:spacing w:line="360" w:lineRule="auto"/>
-        <w:ind w:left="-990" w:firstLine="0"/>
-        <w:rPr>
-          <w:rFonts w:ascii="Poppins" w:cs="Poppins" w:eastAsia="Poppins" w:hAnsi="Poppins"/>
-          <w:sz w:val="18"/>
-          <w:szCs w:val="18"/>
-          <w:highlight w:val="white"/>
-        </w:rPr>
-      </w:pPr>
-      <w:r>
-        <w:rPr>
-          <w:rtl w:val="0"/>
-        </w:rPr>
-      </w:r>
-    </w:p>
-    <w:p>
-      <w:pPr>
-        <w:spacing w:line="360" w:lineRule="auto"/>
-        <w:ind w:left="-990" w:firstLine="0"/>
-        <w:rPr>
-          <w:rFonts w:ascii="Poppins" w:cs="Poppins" w:eastAsia="Poppins" w:hAnsi="Poppins"/>
-          <w:sz w:val="18"/>
-          <w:szCs w:val="18"/>
-          <w:highlight w:val="white"/>
-        </w:rPr>
-      </w:pPr>
-      <w:r>
-        <w:rPr>
-          <w:rtl w:val="0"/>
-        </w:rPr>
-      </w:r>
-    </w:p>
-    <w:p>
-      <w:pPr>
-        <w:spacing w:line="360" w:lineRule="auto"/>
-        <w:ind w:left="-990" w:firstLine="0"/>
-        <w:rPr>
-          <w:rFonts w:ascii="Poppins" w:cs="Poppins" w:eastAsia="Poppins" w:hAnsi="Poppins"/>
-          <w:sz w:val="18"/>
-          <w:szCs w:val="18"/>
-          <w:highlight w:val="white"/>
-        </w:rPr>
-      </w:pPr>
-      <w:r>
-        <w:rPr>
-          <w:rtl w:val="0"/>
-        </w:rPr>
-      </w:r>
-    </w:p>
-    <w:p>
-      <w:pPr>
-        <w:spacing w:line="360" w:lineRule="auto"/>
-        <w:ind w:left="-990" w:firstLine="0"/>
-        <w:rPr>
-          <w:rFonts w:ascii="Poppins" w:cs="Poppins" w:eastAsia="Poppins" w:hAnsi="Poppins"/>
-          <w:sz w:val="18"/>
-          <w:szCs w:val="18"/>
-          <w:highlight w:val="white"/>
-        </w:rPr>
-      </w:pPr>
-      <w:r>
-        <w:rPr>
-          <w:rtl w:val="0"/>
-        </w:rPr>
-      </w:r>
-    </w:p>
-    <w:p>
-      <w:pPr>
-        <w:spacing w:line="360" w:lineRule="auto"/>
-        <w:ind w:left="-990" w:firstLine="0"/>
-        <w:rPr>
-          <w:rFonts w:ascii="Poppins" w:cs="Poppins" w:eastAsia="Poppins" w:hAnsi="Poppins"/>
-          <w:sz w:val="18"/>
-          <w:szCs w:val="18"/>
-          <w:highlight w:val="white"/>
-        </w:rPr>
-      </w:pPr>
-      <w:r>
-        <w:rPr>
-          <w:rtl w:val="0"/>
-        </w:rPr>
-      </w:r>
-    </w:p>
-    <w:p>
-      <w:pPr>
-        <w:spacing w:line="360" w:lineRule="auto"/>
-        <w:ind w:left="-990" w:firstLine="0"/>
-        <w:rPr>
-          <w:rFonts w:ascii="Poppins" w:cs="Poppins" w:eastAsia="Poppins" w:hAnsi="Poppins"/>
-          <w:sz w:val="18"/>
-          <w:szCs w:val="18"/>
-          <w:highlight w:val="white"/>
-        </w:rPr>
-      </w:pPr>
-      <w:r>
-        <w:rPr>
-          <w:rtl w:val="0"/>
-        </w:rPr>
-      </w:r>
-    </w:p>
-    <w:p>
-      <w:pPr>
-        <w:spacing w:line="360" w:lineRule="auto"/>
-        <w:ind w:left="-990" w:firstLine="0"/>
-        <w:rPr>
-          <w:rFonts w:ascii="Poppins" w:cs="Poppins" w:eastAsia="Poppins" w:hAnsi="Poppins"/>
-          <w:sz w:val="18"/>
-          <w:szCs w:val="18"/>
-          <w:highlight w:val="white"/>
-        </w:rPr>
-      </w:pPr>
-      <w:r>
-        <w:rPr>
-          <w:rtl w:val="0"/>
-        </w:rPr>
-      </w:r>
-    </w:p>
-    <w:p>
-      <w:pPr>
-        <w:spacing w:line="360" w:lineRule="auto"/>
-        <w:ind w:left="-990" w:firstLine="0"/>
-        <w:rPr>
-          <w:rFonts w:ascii="Poppins" w:cs="Poppins" w:eastAsia="Poppins" w:hAnsi="Poppins"/>
-          <w:sz w:val="18"/>
-          <w:szCs w:val="18"/>
-          <w:highlight w:val="white"/>
-        </w:rPr>
-      </w:pPr>
-      <w:r>
-        <w:rPr>
-          <w:rtl w:val="0"/>
-        </w:rPr>
-      </w:r>
-    </w:p>
-    <w:p>
-      <w:pPr>
-        <w:spacing w:line="360" w:lineRule="auto"/>
-        <w:ind w:left="-990" w:firstLine="0"/>
-        <w:rPr>
-          <w:rFonts w:ascii="Poppins" w:cs="Poppins" w:eastAsia="Poppins" w:hAnsi="Poppins"/>
-          <w:sz w:val="18"/>
-          <w:szCs w:val="18"/>
-          <w:highlight w:val="white"/>
-        </w:rPr>
-      </w:pPr>
-      <w:r>
-        <w:rPr>
-          <w:rtl w:val="0"/>
-        </w:rPr>
-      </w:r>
-    </w:p>
-    <w:p>
-      <w:pPr>
-        <w:spacing w:line="360" w:lineRule="auto"/>
-        <w:ind w:left="-990" w:firstLine="0"/>
-        <w:rPr>
-          <w:rFonts w:ascii="Poppins" w:cs="Poppins" w:eastAsia="Poppins" w:hAnsi="Poppins"/>
-          <w:sz w:val="18"/>
-          <w:szCs w:val="18"/>
-          <w:highlight w:val="white"/>
-        </w:rPr>
-      </w:pPr>
-      <w:r>
-        <w:rPr>
-          <w:rtl w:val="0"/>
-        </w:rPr>
-      </w:r>
-    </w:p>
-    <w:p>
-      <w:pPr>
-        <w:spacing w:line="360" w:lineRule="auto"/>
-        <w:ind w:left="-990" w:firstLine="0"/>
-        <w:rPr>
-          <w:rFonts w:ascii="Poppins" w:cs="Poppins" w:eastAsia="Poppins" w:hAnsi="Poppins"/>
-          <w:sz w:val="18"/>
-          <w:szCs w:val="18"/>
-          <w:highlight w:val="white"/>
-        </w:rPr>
-      </w:pPr>
-      <w:r>
-        <w:rPr>
-          <w:rtl w:val="0"/>
-        </w:rPr>
-      </w:r>
-    </w:p>
-    <w:p>
-      <w:pPr>
-        <w:spacing w:line="360" w:lineRule="auto"/>
-        <w:ind w:left="-990" w:firstLine="0"/>
-        <w:rPr>
-          <w:rFonts w:ascii="Poppins" w:cs="Poppins" w:eastAsia="Poppins" w:hAnsi="Poppins"/>
-          <w:sz w:val="18"/>
-          <w:szCs w:val="18"/>
-          <w:highlight w:val="white"/>
-        </w:rPr>
-      </w:pPr>
-      <w:r>
-        <w:rPr>
-          <w:rtl w:val="0"/>
-        </w:rPr>
-      </w:r>
-    </w:p>
-    <w:p>
-      <w:pPr>
-        <w:spacing w:line="360" w:lineRule="auto"/>
-        <w:ind w:left="-990" w:firstLine="0"/>
-        <w:rPr>
-          <w:rFonts w:ascii="Poppins" w:cs="Poppins" w:eastAsia="Poppins" w:hAnsi="Poppins"/>
-          <w:sz w:val="18"/>
-          <w:szCs w:val="18"/>
-          <w:highlight w:val="white"/>
-        </w:rPr>
-      </w:pPr>
-      <w:r>
-        <w:rPr>
-          <w:rtl w:val="0"/>
-        </w:rPr>
-      </w:r>
-    </w:p>
-    <w:p>
-      <w:pPr>
-        <w:spacing w:line="360" w:lineRule="auto"/>
-        <w:ind w:left="-990" w:firstLine="0"/>
-        <w:rPr>
-          <w:rFonts w:ascii="Poppins" w:cs="Poppins" w:eastAsia="Poppins" w:hAnsi="Poppins"/>
-          <w:sz w:val="18"/>
-          <w:szCs w:val="18"/>
-          <w:highlight w:val="white"/>
-        </w:rPr>
-      </w:pPr>
-      <w:r>
-        <w:rPr>
-          <w:rtl w:val="0"/>
-        </w:rPr>
-      </w:r>
-    </w:p>
-    <w:p>
-      <w:pPr>
-        <w:spacing w:line="360" w:lineRule="auto"/>
-        <w:ind w:left="-990" w:firstLine="0"/>
-        <w:rPr>
-          <w:rFonts w:ascii="Poppins" w:cs="Poppins" w:eastAsia="Poppins" w:hAnsi="Poppins"/>
-          <w:sz w:val="18"/>
-          <w:szCs w:val="18"/>
-          <w:highlight w:val="white"/>
-        </w:rPr>
-      </w:pPr>
-      <w:r>
-        <w:rPr>
-          <w:rtl w:val="0"/>
-        </w:rPr>
-      </w:r>
-    </w:p>
-    <w:p>
-      <w:pPr>
-        <w:spacing w:line="360" w:lineRule="auto"/>
-        <w:ind w:left="-990" w:firstLine="0"/>
-        <w:rPr>
-          <w:rFonts w:ascii="Poppins" w:cs="Poppins" w:eastAsia="Poppins" w:hAnsi="Poppins"/>
-          <w:sz w:val="18"/>
-          <w:szCs w:val="18"/>
-          <w:highlight w:val="white"/>
-        </w:rPr>
-      </w:pPr>
-      <w:r>
-        <w:rPr>
-          <w:rtl w:val="0"/>
-        </w:rPr>
-      </w:r>
-    </w:p>
-    <w:p>
-      <w:pPr>
-        <w:spacing w:line="360" w:lineRule="auto"/>
-        <w:ind w:left="-990" w:firstLine="0"/>
-        <w:rPr>
-          <w:rFonts w:ascii="Poppins" w:cs="Poppins" w:eastAsia="Poppins" w:hAnsi="Poppins"/>
-          <w:sz w:val="18"/>
-          <w:szCs w:val="18"/>
-          <w:highlight w:val="white"/>
-        </w:rPr>
-      </w:pPr>
-      <w:r>
-        <w:rPr>
-          <w:rtl w:val="0"/>
-        </w:rPr>
-      </w:r>
-    </w:p>
-    <w:p>
-      <w:pPr>
-        <w:spacing w:line="360" w:lineRule="auto"/>
-        <w:ind w:left="-990" w:firstLine="0"/>
-        <w:rPr>
-          <w:rFonts w:ascii="Poppins" w:cs="Poppins" w:eastAsia="Poppins" w:hAnsi="Poppins"/>
-          <w:sz w:val="18"/>
-          <w:szCs w:val="18"/>
-          <w:highlight w:val="white"/>
-        </w:rPr>
-      </w:pPr>
-      <w:r>
-        <w:rPr>
-          <w:rtl w:val="0"/>
-        </w:rPr>
-      </w:r>
-    </w:p>
-    <w:p>
-      <w:pPr>
-        <w:spacing w:line="360" w:lineRule="auto"/>
-        <w:ind w:left="-990" w:firstLine="0"/>
-        <w:rPr>
-          <w:rFonts w:ascii="Poppins" w:cs="Poppins" w:eastAsia="Poppins" w:hAnsi="Poppins"/>
-          <w:sz w:val="18"/>
-          <w:szCs w:val="18"/>
-          <w:highlight w:val="white"/>
-        </w:rPr>
-      </w:pPr>
-      <w:r>
-        <w:rPr>
-          <w:rtl w:val="0"/>
-        </w:rPr>
-      </w:r>
-    </w:p>
-    <w:p>
-      <w:pPr>
-        <w:spacing w:line="360" w:lineRule="auto"/>
-        <w:ind w:left="-990" w:firstLine="0"/>
-        <w:rPr>
-          <w:rFonts w:ascii="Poppins" w:cs="Poppins" w:eastAsia="Poppins" w:hAnsi="Poppins"/>
-          <w:sz w:val="18"/>
-          <w:szCs w:val="18"/>
-          <w:highlight w:val="white"/>
-        </w:rPr>
-      </w:pPr>
-      <w:r>
-        <w:rPr>
-          <w:rtl w:val="0"/>
-        </w:rPr>
-      </w:r>
-    </w:p>
-    <w:p>
-      <w:pPr>
-        <w:spacing w:line="360" w:lineRule="auto"/>
-        <w:ind w:left="-990" w:firstLine="0"/>
-        <w:rPr>
-          <w:rFonts w:ascii="Poppins" w:cs="Poppins" w:eastAsia="Poppins" w:hAnsi="Poppins"/>
-          <w:sz w:val="18"/>
-          <w:szCs w:val="18"/>
-          <w:highlight w:val="white"/>
-        </w:rPr>
-      </w:pPr>
-      <w:r>
-        <w:rPr>
-          <w:rtl w:val="0"/>
-        </w:rPr>
-      </w:r>
-    </w:p>
-    <w:p>
-      <w:pPr>
-        <w:spacing w:line="360" w:lineRule="auto"/>
-        <w:ind w:left="-990" w:firstLine="0"/>
-        <w:rPr>
-          <w:rFonts w:ascii="Poppins" w:cs="Poppins" w:eastAsia="Poppins" w:hAnsi="Poppins"/>
-          <w:sz w:val="18"/>
-          <w:szCs w:val="18"/>
-          <w:highlight w:val="white"/>
-        </w:rPr>
-      </w:pPr>
-      <w:r>
-        <w:rPr>
-          <w:rtl w:val="0"/>
-        </w:rPr>
-      </w:r>
-    </w:p>
-    <w:p>
-      <w:pPr>
-        <w:spacing w:line="360" w:lineRule="auto"/>
-        <w:ind w:left="-990" w:firstLine="0"/>
-        <w:rPr>
-          <w:rFonts w:ascii="Poppins" w:cs="Poppins" w:eastAsia="Poppins" w:hAnsi="Poppins"/>
-          <w:sz w:val="18"/>
-          <w:szCs w:val="18"/>
-          <w:highlight w:val="white"/>
-        </w:rPr>
-      </w:pPr>
-      <w:r>
-        <w:rPr>
-          <w:rtl w:val="0"/>
-        </w:rPr>
       </w:r>
     </w:p>
     <w:sectPr>

</xml_diff>